<commit_message>
Stack is ready for inspection.
</commit_message>
<xml_diff>
--- a/_Reports/Stack_Report.docx
+++ b/_Reports/Stack_Report.docx
@@ -607,7 +607,7 @@
       <w:r>
         <w:fldChar w:fldCharType="separate"/>
       </w:r>
-      <w:hyperlink w:anchor="_Toc532333775" w:history="1">
+      <w:hyperlink w:anchor="_Toc532665011" w:history="1">
         <w:r>
           <w:rPr>
             <w:rStyle w:val="af0"/>
@@ -650,7 +650,7 @@
             <w:noProof/>
             <w:webHidden/>
           </w:rPr>
-          <w:instrText xml:space="preserve"> PAGEREF _Toc532333775 \h </w:instrText>
+          <w:instrText xml:space="preserve"> PAGEREF _Toc532665011 \h </w:instrText>
         </w:r>
         <w:r>
           <w:rPr>
@@ -694,7 +694,7 @@
           <w:szCs w:val="22"/>
         </w:rPr>
       </w:pPr>
-      <w:hyperlink w:anchor="_Toc532333776" w:history="1">
+      <w:hyperlink w:anchor="_Toc532665012" w:history="1">
         <w:r>
           <w:rPr>
             <w:rStyle w:val="af0"/>
@@ -737,7 +737,7 @@
             <w:noProof/>
             <w:webHidden/>
           </w:rPr>
-          <w:instrText xml:space="preserve"> PAGEREF _Toc532333776 \h </w:instrText>
+          <w:instrText xml:space="preserve"> PAGEREF _Toc532665012 \h </w:instrText>
         </w:r>
         <w:r>
           <w:rPr>
@@ -781,7 +781,7 @@
           <w:szCs w:val="22"/>
         </w:rPr>
       </w:pPr>
-      <w:hyperlink w:anchor="_Toc532333777" w:history="1">
+      <w:hyperlink w:anchor="_Toc532665013" w:history="1">
         <w:r>
           <w:rPr>
             <w:rStyle w:val="af0"/>
@@ -824,7 +824,7 @@
             <w:noProof/>
             <w:webHidden/>
           </w:rPr>
-          <w:instrText xml:space="preserve"> PAGEREF _Toc532333777 \h </w:instrText>
+          <w:instrText xml:space="preserve"> PAGEREF _Toc532665013 \h </w:instrText>
         </w:r>
         <w:r>
           <w:rPr>
@@ -868,7 +868,7 @@
           <w:szCs w:val="22"/>
         </w:rPr>
       </w:pPr>
-      <w:hyperlink w:anchor="_Toc532333778" w:history="1">
+      <w:hyperlink w:anchor="_Toc532665014" w:history="1">
         <w:r>
           <w:rPr>
             <w:rStyle w:val="af0"/>
@@ -911,7 +911,7 @@
             <w:noProof/>
             <w:webHidden/>
           </w:rPr>
-          <w:instrText xml:space="preserve"> PAGEREF _Toc532333778 \h </w:instrText>
+          <w:instrText xml:space="preserve"> PAGEREF _Toc532665014 \h </w:instrText>
         </w:r>
         <w:r>
           <w:rPr>
@@ -952,7 +952,7 @@
           <w:szCs w:val="22"/>
         </w:rPr>
       </w:pPr>
-      <w:hyperlink w:anchor="_Toc532333779" w:history="1">
+      <w:hyperlink w:anchor="_Toc532665015" w:history="1">
         <w:r>
           <w:rPr>
             <w:rStyle w:val="af0"/>
@@ -979,7 +979,7 @@
             <w:noProof/>
             <w:webHidden/>
           </w:rPr>
-          <w:instrText xml:space="preserve"> PAGEREF _Toc532333779 \h </w:instrText>
+          <w:instrText xml:space="preserve"> PAGEREF _Toc532665015 \h </w:instrText>
         </w:r>
         <w:r>
           <w:rPr>
@@ -1023,7 +1023,7 @@
           <w:szCs w:val="22"/>
         </w:rPr>
       </w:pPr>
-      <w:hyperlink w:anchor="_Toc532333780" w:history="1">
+      <w:hyperlink w:anchor="_Toc532665016" w:history="1">
         <w:r>
           <w:rPr>
             <w:rStyle w:val="af0"/>
@@ -1066,7 +1066,7 @@
             <w:noProof/>
             <w:webHidden/>
           </w:rPr>
-          <w:instrText xml:space="preserve"> PAGEREF _Toc532333780 \h </w:instrText>
+          <w:instrText xml:space="preserve"> PAGEREF _Toc532665016 \h </w:instrText>
         </w:r>
         <w:r>
           <w:rPr>
@@ -1110,7 +1110,7 @@
           <w:szCs w:val="22"/>
         </w:rPr>
       </w:pPr>
-      <w:hyperlink w:anchor="_Toc532333781" w:history="1">
+      <w:hyperlink w:anchor="_Toc532665017" w:history="1">
         <w:r>
           <w:rPr>
             <w:rStyle w:val="af0"/>
@@ -1153,7 +1153,7 @@
             <w:noProof/>
             <w:webHidden/>
           </w:rPr>
-          <w:instrText xml:space="preserve"> PAGEREF _Toc532333781 \h </w:instrText>
+          <w:instrText xml:space="preserve"> PAGEREF _Toc532665017 \h </w:instrText>
         </w:r>
         <w:r>
           <w:rPr>
@@ -1197,7 +1197,7 @@
           <w:szCs w:val="22"/>
         </w:rPr>
       </w:pPr>
-      <w:hyperlink w:anchor="_Toc532333782" w:history="1">
+      <w:hyperlink w:anchor="_Toc532665018" w:history="1">
         <w:r>
           <w:rPr>
             <w:rStyle w:val="af0"/>
@@ -1240,7 +1240,7 @@
             <w:noProof/>
             <w:webHidden/>
           </w:rPr>
-          <w:instrText xml:space="preserve"> PAGEREF _Toc532333782 \h </w:instrText>
+          <w:instrText xml:space="preserve"> PAGEREF _Toc532665018 \h </w:instrText>
         </w:r>
         <w:r>
           <w:rPr>
@@ -1284,7 +1284,7 @@
           <w:szCs w:val="22"/>
         </w:rPr>
       </w:pPr>
-      <w:hyperlink w:anchor="_Toc532333783" w:history="1">
+      <w:hyperlink w:anchor="_Toc532665019" w:history="1">
         <w:r>
           <w:rPr>
             <w:rStyle w:val="af0"/>
@@ -1327,7 +1327,7 @@
             <w:noProof/>
             <w:webHidden/>
           </w:rPr>
-          <w:instrText xml:space="preserve"> PAGEREF _Toc532333783 \h </w:instrText>
+          <w:instrText xml:space="preserve"> PAGEREF _Toc532665019 \h </w:instrText>
         </w:r>
         <w:r>
           <w:rPr>
@@ -1382,9 +1382,10 @@
           <w:ilvl w:val="0"/>
           <w:numId w:val="15"/>
         </w:numPr>
-        <w:spacing w:before="0" w:after="480"/>
-      </w:pPr>
-      <w:bookmarkStart w:id="1" w:name="_Toc532333775"/>
+        <w:spacing w:before="0" w:after="480" w:line="360" w:lineRule="auto"/>
+        <w:ind w:left="896" w:hanging="357"/>
+      </w:pPr>
+      <w:bookmarkStart w:id="1" w:name="_Toc532665011"/>
       <w:r>
         <w:lastRenderedPageBreak/>
         <w:t>Введение</w:t>
@@ -1393,7 +1394,7 @@
     </w:p>
     <w:p>
       <w:pPr>
-        <w:spacing w:before="100" w:beforeAutospacing="1" w:line="360" w:lineRule="auto"/>
+        <w:spacing w:before="0" w:line="360" w:lineRule="auto"/>
         <w:ind w:firstLine="709"/>
       </w:pPr>
       <w:r>
@@ -1402,7 +1403,7 @@
     </w:p>
     <w:p>
       <w:pPr>
-        <w:spacing w:line="360" w:lineRule="auto"/>
+        <w:spacing w:before="0" w:line="360" w:lineRule="auto"/>
         <w:ind w:firstLine="709"/>
       </w:pPr>
       <w:r>
@@ -1451,7 +1452,7 @@
     </w:p>
     <w:p>
       <w:pPr>
-        <w:spacing w:line="360" w:lineRule="auto"/>
+        <w:spacing w:before="0" w:line="360" w:lineRule="auto"/>
         <w:ind w:firstLine="709"/>
       </w:pPr>
       <w:r>
@@ -1466,7 +1467,7 @@
     </w:p>
     <w:p>
       <w:pPr>
-        <w:spacing w:line="360" w:lineRule="auto"/>
+        <w:spacing w:before="0" w:line="360" w:lineRule="auto"/>
         <w:ind w:firstLine="709"/>
       </w:pPr>
       <w:r>
@@ -1513,9 +1514,10 @@
           <w:ilvl w:val="0"/>
           <w:numId w:val="15"/>
         </w:numPr>
-        <w:spacing w:before="0" w:after="480"/>
-      </w:pPr>
-      <w:bookmarkStart w:id="2" w:name="_Toc532333776"/>
+        <w:spacing w:before="0" w:after="480" w:line="360" w:lineRule="auto"/>
+        <w:ind w:left="896" w:hanging="357"/>
+      </w:pPr>
+      <w:bookmarkStart w:id="2" w:name="_Toc532665012"/>
       <w:r>
         <w:lastRenderedPageBreak/>
         <w:t>Постановка задачи</w:t>
@@ -1524,7 +1526,7 @@
     </w:p>
     <w:p>
       <w:pPr>
-        <w:spacing w:line="360" w:lineRule="auto"/>
+        <w:spacing w:before="0" w:line="360" w:lineRule="auto"/>
         <w:ind w:firstLine="709"/>
       </w:pPr>
       <w:r>
@@ -1536,7 +1538,7 @@
     </w:p>
     <w:p>
       <w:pPr>
-        <w:spacing w:line="360" w:lineRule="auto"/>
+        <w:spacing w:before="0" w:line="360" w:lineRule="auto"/>
         <w:ind w:firstLine="709"/>
         <w:rPr>
           <w:shd w:val="clear" w:color="auto" w:fill="FFFFFF"/>
@@ -1557,7 +1559,7 @@
     </w:p>
     <w:p>
       <w:pPr>
-        <w:spacing w:line="360" w:lineRule="auto"/>
+        <w:spacing w:before="0" w:line="360" w:lineRule="auto"/>
         <w:ind w:firstLine="709"/>
         <w:rPr>
           <w:shd w:val="clear" w:color="auto" w:fill="FFFFFF"/>
@@ -1577,6 +1579,7 @@
           <w:ilvl w:val="0"/>
           <w:numId w:val="27"/>
         </w:numPr>
+        <w:spacing w:before="0" w:line="360" w:lineRule="auto"/>
         <w:ind w:hanging="357"/>
         <w:rPr>
           <w:shd w:val="clear" w:color="auto" w:fill="FFFFFF"/>
@@ -1596,6 +1599,7 @@
           <w:ilvl w:val="0"/>
           <w:numId w:val="27"/>
         </w:numPr>
+        <w:spacing w:before="0" w:line="360" w:lineRule="auto"/>
         <w:ind w:hanging="357"/>
         <w:rPr>
           <w:shd w:val="clear" w:color="auto" w:fill="FFFFFF"/>
@@ -1615,6 +1619,7 @@
           <w:ilvl w:val="0"/>
           <w:numId w:val="27"/>
         </w:numPr>
+        <w:spacing w:before="0" w:line="360" w:lineRule="auto"/>
         <w:ind w:hanging="357"/>
         <w:rPr>
           <w:shd w:val="clear" w:color="auto" w:fill="FFFFFF"/>
@@ -1629,7 +1634,7 @@
     </w:p>
     <w:p>
       <w:pPr>
-        <w:spacing w:line="360" w:lineRule="auto"/>
+        <w:spacing w:before="0" w:line="360" w:lineRule="auto"/>
         <w:ind w:firstLine="709"/>
       </w:pPr>
       <w:r>
@@ -1643,6 +1648,7 @@
           <w:ilvl w:val="0"/>
           <w:numId w:val="11"/>
         </w:numPr>
+        <w:spacing w:before="0" w:line="360" w:lineRule="auto"/>
         <w:ind w:left="1259" w:hanging="357"/>
       </w:pPr>
       <w:r>
@@ -1676,6 +1682,7 @@
           <w:ilvl w:val="0"/>
           <w:numId w:val="11"/>
         </w:numPr>
+        <w:spacing w:before="0" w:line="360" w:lineRule="auto"/>
         <w:ind w:left="1259" w:hanging="357"/>
       </w:pPr>
       <w:r>
@@ -1700,6 +1707,7 @@
           <w:ilvl w:val="0"/>
           <w:numId w:val="11"/>
         </w:numPr>
+        <w:spacing w:before="0" w:line="360" w:lineRule="auto"/>
         <w:ind w:left="1259" w:hanging="357"/>
       </w:pPr>
       <w:r>
@@ -1724,6 +1732,7 @@
           <w:ilvl w:val="0"/>
           <w:numId w:val="11"/>
         </w:numPr>
+        <w:spacing w:before="0" w:line="360" w:lineRule="auto"/>
         <w:ind w:left="1259" w:hanging="357"/>
       </w:pPr>
       <w:r>
@@ -1778,15 +1787,6 @@
       <w:r>
         <w:t>.</w:t>
       </w:r>
-    </w:p>
-    <w:p>
-      <w:pPr>
-        <w:spacing w:line="360" w:lineRule="auto"/>
-        <w:ind w:left="1069" w:firstLine="0"/>
-        <w:rPr>
-          <w:shd w:val="clear" w:color="auto" w:fill="FFFFFF"/>
-        </w:rPr>
-      </w:pPr>
     </w:p>
     <w:p>
       <w:pPr>
@@ -1814,8 +1814,9 @@
           <w:numId w:val="15"/>
         </w:numPr>
         <w:spacing w:before="0" w:after="480"/>
-      </w:pPr>
-      <w:bookmarkStart w:id="3" w:name="_Toc532333777"/>
+        <w:ind w:left="896" w:hanging="357"/>
+      </w:pPr>
+      <w:bookmarkStart w:id="3" w:name="_Toc532665013"/>
       <w:r>
         <w:lastRenderedPageBreak/>
         <w:t xml:space="preserve">Руководство </w:t>
@@ -1829,7 +1830,7 @@
       <w:pPr>
         <w:shd w:val="clear" w:color="auto" w:fill="FFFFFF"/>
         <w:suppressAutoHyphens w:val="0"/>
-        <w:spacing w:before="60" w:after="100" w:afterAutospacing="1" w:line="360" w:lineRule="auto"/>
+        <w:spacing w:before="0" w:line="360" w:lineRule="auto"/>
         <w:ind w:firstLine="709"/>
       </w:pPr>
       <w:r>
@@ -1850,8 +1851,8 @@
         </w:rPr>
         <w:drawing>
           <wp:inline distT="0" distB="0" distL="0" distR="0" wp14:anchorId="42F99A5B" wp14:editId="2ACFCE47">
-            <wp:extent cx="5580000" cy="3197093"/>
-            <wp:effectExtent l="0" t="0" r="1905" b="3810"/>
+            <wp:extent cx="5579110" cy="3230880"/>
+            <wp:effectExtent l="0" t="0" r="2540" b="7620"/>
             <wp:docPr id="1" name="Рисунок 1"/>
             <wp:cNvGraphicFramePr>
               <a:graphicFrameLocks xmlns:a="http://schemas.openxmlformats.org/drawingml/2006/main" noChangeAspect="1"/>
@@ -1872,7 +1873,7 @@
                   <pic:spPr>
                     <a:xfrm>
                       <a:off x="0" y="0"/>
-                      <a:ext cx="5580000" cy="3197093"/>
+                      <a:ext cx="5580589" cy="3231736"/>
                     </a:xfrm>
                     <a:prstGeom prst="rect">
                       <a:avLst/>
@@ -1948,17 +1949,6 @@
     </w:p>
     <w:p>
       <w:pPr>
-        <w:shd w:val="clear" w:color="auto" w:fill="FFFFFF"/>
-        <w:suppressAutoHyphens w:val="0"/>
-        <w:spacing w:before="60" w:after="100" w:afterAutospacing="1" w:line="360" w:lineRule="auto"/>
-        <w:ind w:firstLine="709"/>
-      </w:pPr>
-      <w:r>
-        <w:t xml:space="preserve">  </w:t>
-      </w:r>
-    </w:p>
-    <w:p>
-      <w:pPr>
         <w:ind w:firstLine="0"/>
       </w:pPr>
     </w:p>
@@ -1981,8 +1971,9 @@
           <w:numId w:val="15"/>
         </w:numPr>
         <w:spacing w:before="0" w:after="480"/>
-      </w:pPr>
-      <w:bookmarkStart w:id="4" w:name="_Toc532333778"/>
+        <w:ind w:left="896" w:hanging="357"/>
+      </w:pPr>
+      <w:bookmarkStart w:id="4" w:name="_Toc532665014"/>
       <w:r>
         <w:lastRenderedPageBreak/>
         <w:t>Р</w:t>
@@ -1997,7 +1988,7 @@
         <w:pStyle w:val="2"/>
         <w:spacing w:before="480" w:after="240"/>
       </w:pPr>
-      <w:bookmarkStart w:id="5" w:name="_Toc532333779"/>
+      <w:bookmarkStart w:id="5" w:name="_Toc532665015"/>
       <w:r>
         <w:t xml:space="preserve">4.1 </w:t>
       </w:r>
@@ -2010,7 +2001,7 @@
       <w:pPr>
         <w:pStyle w:val="aff"/>
         <w:shd w:val="clear" w:color="auto" w:fill="FFFFFF"/>
-        <w:spacing w:before="0" w:beforeAutospacing="0" w:after="240" w:afterAutospacing="0" w:line="360" w:lineRule="auto"/>
+        <w:spacing w:before="0" w:beforeAutospacing="0" w:after="0" w:afterAutospacing="0" w:line="360" w:lineRule="auto"/>
         <w:ind w:firstLine="709"/>
         <w:contextualSpacing/>
         <w:jc w:val="both"/>
@@ -2030,7 +2021,7 @@
         <w:autoSpaceDE w:val="0"/>
         <w:autoSpaceDN w:val="0"/>
         <w:adjustRightInd w:val="0"/>
-        <w:spacing w:after="120" w:line="360" w:lineRule="auto"/>
+        <w:spacing w:before="0" w:line="360" w:lineRule="auto"/>
         <w:ind w:left="0" w:firstLine="709"/>
         <w:contextualSpacing/>
       </w:pPr>
@@ -2102,7 +2093,7 @@
         <w:autoSpaceDE w:val="0"/>
         <w:autoSpaceDN w:val="0"/>
         <w:adjustRightInd w:val="0"/>
-        <w:spacing w:after="120" w:line="360" w:lineRule="auto"/>
+        <w:spacing w:before="0" w:line="360" w:lineRule="auto"/>
         <w:ind w:left="0" w:firstLine="709"/>
         <w:contextualSpacing/>
       </w:pPr>
@@ -2169,7 +2160,7 @@
         </w:numPr>
         <w:shd w:val="clear" w:color="auto" w:fill="FFFFFF"/>
         <w:suppressAutoHyphens w:val="0"/>
-        <w:spacing w:after="120" w:line="360" w:lineRule="auto"/>
+        <w:spacing w:before="0" w:line="360" w:lineRule="auto"/>
         <w:ind w:left="0" w:firstLine="709"/>
         <w:contextualSpacing/>
       </w:pPr>
@@ -2294,7 +2285,7 @@
         </w:numPr>
         <w:shd w:val="clear" w:color="auto" w:fill="FFFFFF"/>
         <w:suppressAutoHyphens w:val="0"/>
-        <w:spacing w:after="120" w:line="360" w:lineRule="auto"/>
+        <w:spacing w:before="0" w:line="360" w:lineRule="auto"/>
         <w:ind w:left="0" w:firstLine="709"/>
         <w:contextualSpacing/>
       </w:pPr>
@@ -2322,7 +2313,7 @@
         </w:numPr>
         <w:spacing w:before="480" w:after="240"/>
       </w:pPr>
-      <w:bookmarkStart w:id="6" w:name="_Toc532333780"/>
+      <w:bookmarkStart w:id="6" w:name="_Toc532665016"/>
       <w:r>
         <w:t>Описание структур данных</w:t>
       </w:r>
@@ -2359,6 +2350,7 @@
     </w:p>
     <w:p>
       <w:pPr>
+        <w:spacing w:before="0" w:line="360" w:lineRule="auto"/>
         <w:ind w:left="709" w:firstLine="0"/>
       </w:pPr>
       <w:r>
@@ -2428,6 +2420,7 @@
     </w:p>
     <w:p>
       <w:pPr>
+        <w:spacing w:before="0" w:line="360" w:lineRule="auto"/>
         <w:ind w:left="709" w:firstLine="0"/>
         <w:rPr>
           <w:lang w:val="en-US"/>
@@ -2456,14 +2449,7 @@
           <w:b/>
           <w:lang w:val="en-US"/>
         </w:rPr>
-        <w:t>public</w:t>
-      </w:r>
-      <w:r>
-        <w:rPr>
-          <w:b/>
-          <w:lang w:val="en-US"/>
-        </w:rPr>
-        <w:t xml:space="preserve"> </w:t>
+        <w:t xml:space="preserve">public </w:t>
       </w:r>
       <w:r>
         <w:t>элемента</w:t>
@@ -2477,6 +2463,7 @@
     </w:p>
     <w:p>
       <w:pPr>
+        <w:spacing w:before="0" w:line="360" w:lineRule="auto"/>
         <w:ind w:left="709" w:firstLine="0"/>
       </w:pPr>
       <w:proofErr w:type="spellStart"/>
@@ -2578,6 +2565,7 @@
     </w:p>
     <w:p>
       <w:pPr>
+        <w:spacing w:before="0" w:line="360" w:lineRule="auto"/>
         <w:ind w:left="709" w:firstLine="0"/>
       </w:pPr>
       <w:proofErr w:type="gramStart"/>
@@ -2737,7 +2725,14 @@
         <w:rPr>
           <w:color w:val="000000" w:themeColor="text1"/>
         </w:rPr>
-        <w:t>&gt;</w:t>
+        <w:t xml:space="preserve">&gt; </w:t>
+      </w:r>
+      <w:r>
+        <w:rPr>
+          <w:color w:val="000000" w:themeColor="text1"/>
+          <w:lang w:val="en-US"/>
+        </w:rPr>
+        <w:t>class</w:t>
       </w:r>
       <w:r>
         <w:rPr>
@@ -2745,19 +2740,6 @@
         </w:rPr>
         <w:t xml:space="preserve"> </w:t>
       </w:r>
-      <w:r>
-        <w:rPr>
-          <w:color w:val="000000" w:themeColor="text1"/>
-          <w:lang w:val="en-US"/>
-        </w:rPr>
-        <w:t>class</w:t>
-      </w:r>
-      <w:r>
-        <w:rPr>
-          <w:color w:val="000000" w:themeColor="text1"/>
-        </w:rPr>
-        <w:t xml:space="preserve"> </w:t>
-      </w:r>
       <w:proofErr w:type="spellStart"/>
       <w:r>
         <w:rPr>
@@ -2771,31 +2753,18 @@
         <w:rPr>
           <w:color w:val="000000" w:themeColor="text1"/>
         </w:rPr>
-        <w:t xml:space="preserve"> {</w:t>
-      </w:r>
-      <w:r>
-        <w:rPr>
-          <w:color w:val="000000" w:themeColor="text1"/>
-        </w:rPr>
-        <w:t>…}</w:t>
-      </w:r>
-      <w:r>
-        <w:rPr>
-          <w:color w:val="000000" w:themeColor="text1"/>
-        </w:rPr>
-        <w:t xml:space="preserve"> – класс стека является шаблонным, что позволяет использовать его для хранения данных любого </w:t>
-      </w:r>
-      <w:proofErr w:type="spellStart"/>
-      <w:r>
-        <w:rPr>
-          <w:color w:val="000000" w:themeColor="text1"/>
-        </w:rPr>
-        <w:t>типа.</w:t>
-      </w:r>
-      <w:proofErr w:type="spellEnd"/>
-    </w:p>
-    <w:p>
-      <w:pPr>
+        <w:t xml:space="preserve"> {…}</w:t>
+      </w:r>
+      <w:r>
+        <w:rPr>
+          <w:color w:val="000000" w:themeColor="text1"/>
+        </w:rPr>
+        <w:t xml:space="preserve"> – класс стека является шаблонным, что позволяет использовать его для хранения данных любого типа.</w:t>
+      </w:r>
+    </w:p>
+    <w:p>
+      <w:pPr>
+        <w:spacing w:before="0" w:line="360" w:lineRule="auto"/>
         <w:ind w:firstLine="709"/>
         <w:rPr>
           <w:b/>
@@ -2829,6 +2798,7 @@
     </w:p>
     <w:p>
       <w:pPr>
+        <w:spacing w:before="0" w:line="360" w:lineRule="auto"/>
         <w:ind w:firstLine="709"/>
         <w:rPr>
           <w:b/>
@@ -2880,6 +2850,7 @@
     </w:p>
     <w:p>
       <w:pPr>
+        <w:spacing w:before="0" w:line="360" w:lineRule="auto"/>
         <w:ind w:firstLine="709"/>
         <w:rPr>
           <w:b/>
@@ -2924,6 +2895,7 @@
     </w:p>
     <w:p>
       <w:pPr>
+        <w:spacing w:before="0" w:line="360" w:lineRule="auto"/>
         <w:ind w:firstLine="709"/>
         <w:rPr>
           <w:b/>
@@ -2964,6 +2936,7 @@
     </w:p>
     <w:p>
       <w:pPr>
+        <w:spacing w:before="0" w:line="360" w:lineRule="auto"/>
         <w:ind w:firstLine="709"/>
         <w:rPr>
           <w:b/>
@@ -3146,7 +3119,6 @@
         <w:ind w:firstLine="709"/>
         <w:rPr>
           <w:color w:val="000000" w:themeColor="text1"/>
-          <w:lang w:val="en-US"/>
         </w:rPr>
       </w:pPr>
       <w:proofErr w:type="gramStart"/>
@@ -3161,7 +3133,6 @@
       <w:r>
         <w:rPr>
           <w:color w:val="000000" w:themeColor="text1"/>
-          <w:lang w:val="en-US"/>
         </w:rPr>
         <w:t xml:space="preserve"> ~</w:t>
       </w:r>
@@ -3177,7 +3148,6 @@
       <w:r>
         <w:rPr>
           <w:color w:val="000000" w:themeColor="text1"/>
-          <w:lang w:val="en-US"/>
         </w:rPr>
         <w:t xml:space="preserve">() – </w:t>
       </w:r>
@@ -3190,7 +3160,6 @@
       <w:r>
         <w:rPr>
           <w:color w:val="000000" w:themeColor="text1"/>
-          <w:lang w:val="en-US"/>
         </w:rPr>
         <w:t>.</w:t>
       </w:r>
@@ -3285,6 +3254,7 @@
           <w:color w:val="000000" w:themeColor="text1"/>
           <w:lang w:val="en-US"/>
         </w:rPr>
+        <w:lastRenderedPageBreak/>
         <w:t>T</w:t>
       </w:r>
       <w:r>
@@ -3339,7 +3309,6 @@
           <w:color w:val="000000" w:themeColor="text1"/>
           <w:lang w:val="en-US"/>
         </w:rPr>
-        <w:lastRenderedPageBreak/>
         <w:t>void</w:t>
       </w:r>
       <w:proofErr w:type="gramEnd"/>
@@ -3379,7 +3348,6 @@
         <w:ind w:firstLine="709"/>
         <w:rPr>
           <w:color w:val="000000" w:themeColor="text1"/>
-          <w:lang w:val="en-US"/>
         </w:rPr>
       </w:pPr>
       <w:proofErr w:type="gramStart"/>
@@ -3475,9 +3443,10 @@
           <w:ilvl w:val="1"/>
           <w:numId w:val="15"/>
         </w:numPr>
-        <w:spacing w:before="480" w:after="240"/>
-      </w:pPr>
-      <w:bookmarkStart w:id="7" w:name="_Toc532333781"/>
+        <w:spacing w:before="480" w:after="240" w:line="360" w:lineRule="auto"/>
+        <w:ind w:left="1010" w:hanging="471"/>
+      </w:pPr>
+      <w:bookmarkStart w:id="7" w:name="_Toc532665017"/>
       <w:r>
         <w:t>Описание</w:t>
       </w:r>
@@ -3493,7 +3462,7 @@
     <w:p>
       <w:pPr>
         <w:pStyle w:val="af7"/>
-        <w:spacing w:line="360" w:lineRule="auto"/>
+        <w:spacing w:before="0" w:line="360" w:lineRule="auto"/>
         <w:ind w:left="0" w:firstLine="709"/>
       </w:pPr>
       <w:r>
@@ -3503,7 +3472,7 @@
     <w:p>
       <w:pPr>
         <w:pStyle w:val="af7"/>
-        <w:spacing w:line="360" w:lineRule="auto"/>
+        <w:spacing w:before="0" w:line="360" w:lineRule="auto"/>
         <w:ind w:left="0" w:firstLine="709"/>
         <w:rPr>
           <w:b/>
@@ -3519,7 +3488,7 @@
     <w:p>
       <w:pPr>
         <w:pStyle w:val="af7"/>
-        <w:spacing w:line="360" w:lineRule="auto"/>
+        <w:spacing w:before="0" w:line="360" w:lineRule="auto"/>
         <w:ind w:left="0" w:firstLine="709"/>
       </w:pPr>
       <w:r>
@@ -3647,7 +3616,7 @@
     <w:p>
       <w:pPr>
         <w:pStyle w:val="af7"/>
-        <w:spacing w:line="360" w:lineRule="auto"/>
+        <w:spacing w:before="0" w:line="360" w:lineRule="auto"/>
         <w:ind w:left="0" w:firstLine="709"/>
         <w:rPr>
           <w:b/>
@@ -3663,7 +3632,7 @@
     <w:p>
       <w:pPr>
         <w:pStyle w:val="af7"/>
-        <w:spacing w:line="360" w:lineRule="auto"/>
+        <w:spacing w:before="0" w:line="360" w:lineRule="auto"/>
         <w:ind w:left="0" w:firstLine="709"/>
       </w:pPr>
       <w:r>
@@ -3820,13 +3789,6 @@
     </w:p>
     <w:p>
       <w:pPr>
-        <w:pStyle w:val="af7"/>
-        <w:spacing w:line="360" w:lineRule="auto"/>
-        <w:ind w:left="0" w:firstLine="709"/>
-      </w:pPr>
-    </w:p>
-    <w:p>
-      <w:pPr>
         <w:spacing w:line="360" w:lineRule="auto"/>
         <w:ind w:firstLine="0"/>
         <w:contextualSpacing/>
@@ -3849,9 +3811,10 @@
           <w:ilvl w:val="0"/>
           <w:numId w:val="15"/>
         </w:numPr>
-        <w:spacing w:before="0" w:after="480"/>
-      </w:pPr>
-      <w:bookmarkStart w:id="9" w:name="_Toc532333782"/>
+        <w:spacing w:before="0" w:after="480" w:line="360" w:lineRule="auto"/>
+        <w:ind w:left="896" w:hanging="357"/>
+      </w:pPr>
+      <w:bookmarkStart w:id="9" w:name="_Toc532665018"/>
       <w:r>
         <w:lastRenderedPageBreak/>
         <w:t>Заключение</w:t>
@@ -3861,7 +3824,7 @@
     </w:p>
     <w:p>
       <w:pPr>
-        <w:spacing w:line="360" w:lineRule="auto"/>
+        <w:spacing w:before="0" w:line="360" w:lineRule="auto"/>
       </w:pPr>
       <w:r>
         <w:t xml:space="preserve">В результате лабораторной работы была разработана библиотека, </w:t>
@@ -3881,7 +3844,7 @@
     </w:p>
     <w:p>
       <w:pPr>
-        <w:spacing w:line="360" w:lineRule="auto"/>
+        <w:spacing w:before="0" w:line="360" w:lineRule="auto"/>
         <w:rPr>
           <w:color w:val="000000" w:themeColor="text1"/>
         </w:rPr>
@@ -3947,7 +3910,7 @@
     </w:p>
     <w:p>
       <w:pPr>
-        <w:spacing w:line="360" w:lineRule="auto"/>
+        <w:spacing w:before="0" w:line="360" w:lineRule="auto"/>
       </w:pPr>
       <w:r>
         <w:rPr>
@@ -4003,10 +3966,11 @@
           <w:ilvl w:val="0"/>
           <w:numId w:val="15"/>
         </w:numPr>
-        <w:spacing w:before="0" w:after="480"/>
+        <w:spacing w:before="0" w:after="480" w:line="360" w:lineRule="auto"/>
+        <w:ind w:left="896" w:hanging="357"/>
       </w:pPr>
       <w:bookmarkStart w:id="10" w:name="_Toc169986020"/>
-      <w:bookmarkStart w:id="11" w:name="_Toc532333783"/>
+      <w:bookmarkStart w:id="11" w:name="_Toc532665019"/>
       <w:r>
         <w:lastRenderedPageBreak/>
         <w:t>Литература</w:t>
@@ -4017,6 +3981,8 @@
     <w:p>
       <w:pPr>
         <w:pStyle w:val="a1"/>
+        <w:spacing w:line="360" w:lineRule="auto"/>
+        <w:ind w:left="357" w:hanging="357"/>
       </w:pPr>
       <w:r>
         <w:t>Википедия: свободная электронная энциклопедия: на русском языке</w:t>
@@ -4073,6 +4039,8 @@
     <w:p>
       <w:pPr>
         <w:pStyle w:val="a1"/>
+        <w:spacing w:line="360" w:lineRule="auto"/>
+        <w:ind w:left="357" w:hanging="357"/>
       </w:pPr>
       <w:r>
         <w:t xml:space="preserve">Методы программирования </w:t>
@@ -4277,45 +4245,41 @@
 
 <file path=word/footer4.xml><?xml version="1.0" encoding="utf-8"?>
 <w:ftr xmlns:wpc="http://schemas.microsoft.com/office/word/2010/wordprocessingCanvas" xmlns:mc="http://schemas.openxmlformats.org/markup-compatibility/2006" xmlns:o="urn:schemas-microsoft-com:office:office" xmlns:r="http://schemas.openxmlformats.org/officeDocument/2006/relationships" xmlns:m="http://schemas.openxmlformats.org/officeDocument/2006/math" xmlns:v="urn:schemas-microsoft-com:vml" xmlns:wp14="http://schemas.microsoft.com/office/word/2010/wordprocessingDrawing" xmlns:wp="http://schemas.openxmlformats.org/drawingml/2006/wordprocessingDrawing" xmlns:w10="urn:schemas-microsoft-com:office:word" xmlns:w="http://schemas.openxmlformats.org/wordprocessingml/2006/main" xmlns:w14="http://schemas.microsoft.com/office/word/2010/wordml" xmlns:w15="http://schemas.microsoft.com/office/word/2012/wordml" xmlns:wpg="http://schemas.microsoft.com/office/word/2010/wordprocessingGroup" xmlns:wpi="http://schemas.microsoft.com/office/word/2010/wordprocessingInk" xmlns:wne="http://schemas.microsoft.com/office/word/2006/wordml" xmlns:wps="http://schemas.microsoft.com/office/word/2010/wordprocessingShape" mc:Ignorable="w14 w15 wp14">
-  <w:p>
-    <w:pPr>
-      <w:framePr w:wrap="around" w:vAnchor="text" w:hAnchor="margin" w:xAlign="right" w:y="1"/>
-      <w:rPr>
-        <w:rStyle w:val="ad"/>
-      </w:rPr>
-    </w:pPr>
-    <w:r>
-      <w:rPr>
-        <w:rStyle w:val="ad"/>
-      </w:rPr>
-      <w:fldChar w:fldCharType="begin"/>
-    </w:r>
-    <w:r>
-      <w:rPr>
-        <w:rStyle w:val="ad"/>
-      </w:rPr>
-      <w:instrText xml:space="preserve">PAGE  </w:instrText>
-    </w:r>
-    <w:r>
-      <w:rPr>
-        <w:rStyle w:val="ad"/>
-      </w:rPr>
-      <w:fldChar w:fldCharType="separate"/>
-    </w:r>
-    <w:r>
-      <w:rPr>
-        <w:rStyle w:val="ad"/>
-        <w:noProof/>
-      </w:rPr>
-      <w:t>9</w:t>
-    </w:r>
-    <w:r>
-      <w:rPr>
-        <w:rStyle w:val="ad"/>
-      </w:rPr>
-      <w:fldChar w:fldCharType="end"/>
-    </w:r>
-  </w:p>
+  <w:sdt>
+    <w:sdtPr>
+      <w:id w:val="-1580201423"/>
+      <w:docPartObj>
+        <w:docPartGallery w:val="Page Numbers (Bottom of Page)"/>
+        <w:docPartUnique/>
+      </w:docPartObj>
+    </w:sdtPr>
+    <w:sdtContent>
+      <w:p>
+        <w:pPr>
+          <w:pStyle w:val="aff4"/>
+          <w:jc w:val="center"/>
+        </w:pPr>
+        <w:r>
+          <w:fldChar w:fldCharType="begin"/>
+        </w:r>
+        <w:r>
+          <w:instrText>PAGE   \* MERGEFORMAT</w:instrText>
+        </w:r>
+        <w:r>
+          <w:fldChar w:fldCharType="separate"/>
+        </w:r>
+        <w:r>
+          <w:rPr>
+            <w:noProof/>
+          </w:rPr>
+          <w:t>9</w:t>
+        </w:r>
+        <w:r>
+          <w:fldChar w:fldCharType="end"/>
+        </w:r>
+      </w:p>
+    </w:sdtContent>
+  </w:sdt>
   <w:p>
     <w:pPr>
       <w:ind w:right="360" w:firstLine="0"/>
@@ -7156,6 +7120,7 @@
     <w:lsdException w:name="heading 9" w:semiHidden="1" w:unhideWhenUsed="1" w:qFormat="1"/>
     <w:lsdException w:name="toc 1" w:uiPriority="39"/>
     <w:lsdException w:name="toc 2" w:uiPriority="39"/>
+    <w:lsdException w:name="footer" w:uiPriority="99"/>
     <w:lsdException w:name="caption" w:semiHidden="1" w:unhideWhenUsed="1" w:qFormat="1"/>
     <w:lsdException w:name="Title" w:qFormat="1"/>
     <w:lsdException w:name="Subtitle" w:qFormat="1"/>
@@ -8010,6 +7975,54 @@
       <w:szCs w:val="18"/>
     </w:rPr>
   </w:style>
+  <w:style w:type="paragraph" w:styleId="aff2">
+    <w:name w:val="header"/>
+    <w:basedOn w:val="a5"/>
+    <w:link w:val="aff3"/>
+    <w:rsid w:val="000417DF"/>
+    <w:pPr>
+      <w:tabs>
+        <w:tab w:val="center" w:pos="4677"/>
+        <w:tab w:val="right" w:pos="9355"/>
+      </w:tabs>
+      <w:spacing w:before="0"/>
+    </w:pPr>
+  </w:style>
+  <w:style w:type="character" w:customStyle="1" w:styleId="aff3">
+    <w:name w:val="Верхний колонтитул Знак"/>
+    <w:basedOn w:val="a6"/>
+    <w:link w:val="aff2"/>
+    <w:rsid w:val="000417DF"/>
+    <w:rPr>
+      <w:sz w:val="24"/>
+      <w:szCs w:val="24"/>
+    </w:rPr>
+  </w:style>
+  <w:style w:type="paragraph" w:styleId="aff4">
+    <w:name w:val="footer"/>
+    <w:basedOn w:val="a5"/>
+    <w:link w:val="aff5"/>
+    <w:uiPriority w:val="99"/>
+    <w:rsid w:val="000417DF"/>
+    <w:pPr>
+      <w:tabs>
+        <w:tab w:val="center" w:pos="4677"/>
+        <w:tab w:val="right" w:pos="9355"/>
+      </w:tabs>
+      <w:spacing w:before="0"/>
+    </w:pPr>
+  </w:style>
+  <w:style w:type="character" w:customStyle="1" w:styleId="aff5">
+    <w:name w:val="Нижний колонтитул Знак"/>
+    <w:basedOn w:val="a6"/>
+    <w:link w:val="aff4"/>
+    <w:uiPriority w:val="99"/>
+    <w:rsid w:val="000417DF"/>
+    <w:rPr>
+      <w:sz w:val="24"/>
+      <w:szCs w:val="24"/>
+    </w:rPr>
+  </w:style>
 </w:styles>
 </file>
 

</xml_diff>

<commit_message>
Little changes for Stack
</commit_message>
<xml_diff>
--- a/_Reports/Stack_Report.docx
+++ b/_Reports/Stack_Report.docx
@@ -233,6 +233,8 @@
         </w:rPr>
         <w:t>Структура хранения данных: Стек</w:t>
       </w:r>
+      <w:bookmarkStart w:id="0" w:name="_GoBack"/>
+      <w:bookmarkEnd w:id="0"/>
       <w:r>
         <w:rPr>
           <w:b/>
@@ -583,8 +585,6 @@
         <w:t>Содержание</w:t>
       </w:r>
     </w:p>
-    <w:bookmarkStart w:id="0" w:name="_GoBack"/>
-    <w:bookmarkEnd w:id="0"/>
     <w:p>
       <w:pPr>
         <w:pStyle w:val="11"/>
@@ -2422,26 +2422,17 @@
       <w:pPr>
         <w:spacing w:before="0" w:line="360" w:lineRule="auto"/>
         <w:ind w:left="709" w:firstLine="0"/>
-        <w:rPr>
-          <w:lang w:val="en-US"/>
-        </w:rPr>
       </w:pPr>
       <w:r>
         <w:t>И</w:t>
       </w:r>
       <w:r>
-        <w:rPr>
-          <w:lang w:val="en-US"/>
-        </w:rPr>
         <w:t xml:space="preserve"> </w:t>
       </w:r>
       <w:r>
         <w:t>содержит</w:t>
       </w:r>
       <w:r>
-        <w:rPr>
-          <w:lang w:val="en-US"/>
-        </w:rPr>
         <w:t xml:space="preserve"> 2 </w:t>
       </w:r>
       <w:r>
@@ -2449,15 +2440,18 @@
           <w:b/>
           <w:lang w:val="en-US"/>
         </w:rPr>
-        <w:t xml:space="preserve">public </w:t>
+        <w:t>public</w:t>
+      </w:r>
+      <w:r>
+        <w:rPr>
+          <w:b/>
+        </w:rPr>
+        <w:t xml:space="preserve"> </w:t>
       </w:r>
       <w:r>
         <w:t>элемента</w:t>
       </w:r>
       <w:r>
-        <w:rPr>
-          <w:lang w:val="en-US"/>
-        </w:rPr>
         <w:t>:</w:t>
       </w:r>
     </w:p>
@@ -2629,7 +2623,10 @@
         <w:t>–</w:t>
       </w:r>
       <w:r>
-        <w:t xml:space="preserve"> вектор.</w:t>
+        <w:t xml:space="preserve"> стек</w:t>
+      </w:r>
+      <w:r>
+        <w:t>.</w:t>
       </w:r>
     </w:p>
     <w:p>
@@ -4253,6 +4250,7 @@
         <w:docPartUnique/>
       </w:docPartObj>
     </w:sdtPr>
+    <w:sdtEndPr/>
     <w:sdtContent>
       <w:p>
         <w:pPr>
@@ -4272,7 +4270,7 @@
           <w:rPr>
             <w:noProof/>
           </w:rPr>
-          <w:t>9</w:t>
+          <w:t>7</w:t>
         </w:r>
         <w:r>
           <w:fldChar w:fldCharType="end"/>

</xml_diff>

<commit_message>
Added test for Stack
</commit_message>
<xml_diff>
--- a/_Reports/Stack_Report.docx
+++ b/_Reports/Stack_Report.docx
@@ -233,8 +233,6 @@
         </w:rPr>
         <w:t>Структура хранения данных: Стек</w:t>
       </w:r>
-      <w:bookmarkStart w:id="0" w:name="_GoBack"/>
-      <w:bookmarkEnd w:id="0"/>
       <w:r>
         <w:rPr>
           <w:b/>
@@ -398,23 +396,7 @@
           <w:sz w:val="28"/>
           <w:szCs w:val="28"/>
         </w:rPr>
-        <w:t>__________</w:t>
-      </w:r>
-      <w:proofErr w:type="gramStart"/>
-      <w:r>
-        <w:rPr>
-          <w:sz w:val="28"/>
-          <w:szCs w:val="28"/>
-        </w:rPr>
-        <w:t>_  Подпись</w:t>
-      </w:r>
-      <w:proofErr w:type="gramEnd"/>
-      <w:r>
-        <w:rPr>
-          <w:sz w:val="28"/>
-          <w:szCs w:val="28"/>
-        </w:rPr>
-        <w:t xml:space="preserve"> </w:t>
+        <w:t xml:space="preserve">___________  Подпись </w:t>
       </w:r>
     </w:p>
     <w:p>
@@ -1385,12 +1367,12 @@
         <w:spacing w:before="0" w:after="480" w:line="360" w:lineRule="auto"/>
         <w:ind w:left="896" w:hanging="357"/>
       </w:pPr>
-      <w:bookmarkStart w:id="1" w:name="_Toc532665011"/>
+      <w:bookmarkStart w:id="0" w:name="_Toc532665011"/>
       <w:r>
         <w:lastRenderedPageBreak/>
         <w:t>Введение</w:t>
       </w:r>
-      <w:bookmarkEnd w:id="1"/>
+      <w:bookmarkEnd w:id="0"/>
     </w:p>
     <w:p>
       <w:pPr>
@@ -1407,47 +1389,7 @@
         <w:ind w:firstLine="709"/>
       </w:pPr>
       <w:r>
-        <w:t xml:space="preserve">Стек (англ. </w:t>
-      </w:r>
-      <w:proofErr w:type="spellStart"/>
-      <w:r>
-        <w:t>stack</w:t>
-      </w:r>
-      <w:proofErr w:type="spellEnd"/>
-      <w:r>
-        <w:t xml:space="preserve"> — стопка) — абстрактный тип данных, представляющий собой список элементов, организованных по принципу LIFO (англ. </w:t>
-      </w:r>
-      <w:proofErr w:type="spellStart"/>
-      <w:r>
-        <w:t>last</w:t>
-      </w:r>
-      <w:proofErr w:type="spellEnd"/>
-      <w:r>
-        <w:t xml:space="preserve"> </w:t>
-      </w:r>
-      <w:proofErr w:type="spellStart"/>
-      <w:r>
-        <w:t>in</w:t>
-      </w:r>
-      <w:proofErr w:type="spellEnd"/>
-      <w:r>
-        <w:t xml:space="preserve"> — </w:t>
-      </w:r>
-      <w:proofErr w:type="spellStart"/>
-      <w:r>
-        <w:t>first</w:t>
-      </w:r>
-      <w:proofErr w:type="spellEnd"/>
-      <w:r>
-        <w:t xml:space="preserve"> </w:t>
-      </w:r>
-      <w:proofErr w:type="spellStart"/>
-      <w:r>
-        <w:t>out</w:t>
-      </w:r>
-      <w:proofErr w:type="spellEnd"/>
-      <w:r>
-        <w:t>, «последним пришёл — первым вышел»).</w:t>
+        <w:t>Стек (англ. stack — стопка) — абстрактный тип данных, представляющий собой список элементов, организованных по принципу LIFO (англ. last in — first out, «последним пришёл — первым вышел»).</w:t>
       </w:r>
     </w:p>
     <w:p>
@@ -1471,15 +1413,7 @@
         <w:ind w:firstLine="709"/>
       </w:pPr>
       <w:r>
-        <w:t xml:space="preserve">В 1946 Алан Тьюринг ввёл понятие стека. А в 1957 году немцы Клаус </w:t>
-      </w:r>
-      <w:proofErr w:type="spellStart"/>
-      <w:r>
-        <w:t>Самельсон</w:t>
-      </w:r>
-      <w:proofErr w:type="spellEnd"/>
-      <w:r>
-        <w:t xml:space="preserve"> и Фридрих Л. Бауэр запатентовали идею Тьюринга.</w:t>
+        <w:t>В 1946 Алан Тьюринг ввёл понятие стека. А в 1957 году немцы Клаус Самельсон и Фридрих Л. Бауэр запатентовали идею Тьюринга.</w:t>
       </w:r>
     </w:p>
     <w:p>
@@ -1517,12 +1451,12 @@
         <w:spacing w:before="0" w:after="480" w:line="360" w:lineRule="auto"/>
         <w:ind w:left="896" w:hanging="357"/>
       </w:pPr>
-      <w:bookmarkStart w:id="2" w:name="_Toc532665012"/>
+      <w:bookmarkStart w:id="1" w:name="_Toc532665012"/>
       <w:r>
         <w:lastRenderedPageBreak/>
         <w:t>Постановка задачи</w:t>
       </w:r>
-      <w:bookmarkEnd w:id="2"/>
+      <w:bookmarkEnd w:id="1"/>
     </w:p>
     <w:p>
       <w:pPr>
@@ -1663,14 +1597,12 @@
       <w:r>
         <w:t xml:space="preserve"> </w:t>
       </w:r>
-      <w:proofErr w:type="spellStart"/>
       <w:r>
         <w:rPr>
           <w:lang w:val="en-US"/>
         </w:rPr>
         <w:t>TStack</w:t>
       </w:r>
-      <w:proofErr w:type="spellEnd"/>
       <w:r>
         <w:t>.</w:t>
       </w:r>
@@ -1688,14 +1620,12 @@
       <w:r>
         <w:t xml:space="preserve">Класс для обработки исключений – </w:t>
       </w:r>
-      <w:proofErr w:type="spellStart"/>
       <w:r>
         <w:rPr>
           <w:lang w:val="en-US"/>
         </w:rPr>
         <w:t>TException</w:t>
       </w:r>
-      <w:proofErr w:type="spellEnd"/>
       <w:r>
         <w:t>, которые могут возникнуть при выполнении различных операций.</w:t>
       </w:r>
@@ -1713,14 +1643,12 @@
       <w:r>
         <w:t xml:space="preserve">Программа, демонстрирующая работу классов </w:t>
       </w:r>
-      <w:proofErr w:type="spellStart"/>
       <w:r>
         <w:rPr>
           <w:lang w:val="en-US"/>
         </w:rPr>
         <w:t>TStack</w:t>
       </w:r>
-      <w:proofErr w:type="spellEnd"/>
       <w:r>
         <w:t>.</w:t>
       </w:r>
@@ -1816,7 +1744,7 @@
         <w:spacing w:before="0" w:after="480"/>
         <w:ind w:left="896" w:hanging="357"/>
       </w:pPr>
-      <w:bookmarkStart w:id="3" w:name="_Toc532665013"/>
+      <w:bookmarkStart w:id="2" w:name="_Toc532665013"/>
       <w:r>
         <w:lastRenderedPageBreak/>
         <w:t xml:space="preserve">Руководство </w:t>
@@ -1824,7 +1752,7 @@
       <w:r>
         <w:t>пользователя</w:t>
       </w:r>
-      <w:bookmarkEnd w:id="3"/>
+      <w:bookmarkEnd w:id="2"/>
     </w:p>
     <w:p>
       <w:pPr>
@@ -1973,7 +1901,7 @@
         <w:spacing w:before="0" w:after="480"/>
         <w:ind w:left="896" w:hanging="357"/>
       </w:pPr>
-      <w:bookmarkStart w:id="4" w:name="_Toc532665014"/>
+      <w:bookmarkStart w:id="3" w:name="_Toc532665014"/>
       <w:r>
         <w:lastRenderedPageBreak/>
         <w:t>Р</w:t>
@@ -1981,21 +1909,21 @@
       <w:r>
         <w:t>уководство программиста</w:t>
       </w:r>
-      <w:bookmarkEnd w:id="4"/>
+      <w:bookmarkEnd w:id="3"/>
     </w:p>
     <w:p>
       <w:pPr>
         <w:pStyle w:val="2"/>
         <w:spacing w:before="480" w:after="240"/>
       </w:pPr>
-      <w:bookmarkStart w:id="5" w:name="_Toc532665015"/>
+      <w:bookmarkStart w:id="4" w:name="_Toc532665015"/>
       <w:r>
         <w:t xml:space="preserve">4.1 </w:t>
       </w:r>
       <w:r>
         <w:t>Описание структуры программы</w:t>
       </w:r>
-      <w:bookmarkEnd w:id="5"/>
+      <w:bookmarkEnd w:id="4"/>
     </w:p>
     <w:p>
       <w:pPr>
@@ -2066,7 +1994,6 @@
         </w:rPr>
         <w:t>.</w:t>
       </w:r>
-      <w:proofErr w:type="spellStart"/>
       <w:r>
         <w:rPr>
           <w:i/>
@@ -2074,7 +2001,6 @@
         </w:rPr>
         <w:t>cpp</w:t>
       </w:r>
-      <w:proofErr w:type="spellEnd"/>
       <w:r>
         <w:rPr>
           <w:i/>
@@ -2103,14 +2029,12 @@
       <w:r>
         <w:t xml:space="preserve"> </w:t>
       </w:r>
-      <w:proofErr w:type="spellStart"/>
       <w:r>
         <w:rPr>
           <w:lang w:val="en-US"/>
         </w:rPr>
         <w:t>StackLib</w:t>
       </w:r>
-      <w:proofErr w:type="spellEnd"/>
       <w:r>
         <w:t xml:space="preserve"> – </w:t>
       </w:r>
@@ -2138,7 +2062,6 @@
       <w:r>
         <w:t xml:space="preserve"> в котором описан интерфейс и реализация шаблонного класса </w:t>
       </w:r>
-      <w:proofErr w:type="spellStart"/>
       <w:r>
         <w:rPr>
           <w:i/>
@@ -2146,7 +2069,6 @@
         </w:rPr>
         <w:t>TStack</w:t>
       </w:r>
-      <w:proofErr w:type="spellEnd"/>
       <w:r>
         <w:t>.</w:t>
       </w:r>
@@ -2170,19 +2092,25 @@
       <w:r>
         <w:t xml:space="preserve"> </w:t>
       </w:r>
-      <w:proofErr w:type="spellStart"/>
       <w:r>
         <w:rPr>
           <w:lang w:val="en-US"/>
         </w:rPr>
         <w:t>StackTest</w:t>
       </w:r>
-      <w:proofErr w:type="spellEnd"/>
       <w:r>
         <w:t xml:space="preserve">. Содержит </w:t>
       </w:r>
       <w:r>
-        <w:t xml:space="preserve">8 </w:t>
+        <w:rPr>
+          <w:lang w:val="en-US"/>
+        </w:rPr>
+        <w:t>9</w:t>
+      </w:r>
+      <w:bookmarkStart w:id="5" w:name="_GoBack"/>
+      <w:bookmarkEnd w:id="5"/>
+      <w:r>
+        <w:t xml:space="preserve"> </w:t>
       </w:r>
       <w:r>
         <w:t xml:space="preserve">тестов, описанных </w:t>
@@ -2190,7 +2118,6 @@
       <w:r>
         <w:t xml:space="preserve">в файле </w:t>
       </w:r>
-      <w:proofErr w:type="spellStart"/>
       <w:r>
         <w:rPr>
           <w:i/>
@@ -2198,14 +2125,12 @@
         </w:rPr>
         <w:t>StackTest</w:t>
       </w:r>
-      <w:proofErr w:type="spellEnd"/>
       <w:r>
         <w:rPr>
           <w:i/>
         </w:rPr>
         <w:t>.</w:t>
       </w:r>
-      <w:proofErr w:type="spellStart"/>
       <w:r>
         <w:rPr>
           <w:i/>
@@ -2213,7 +2138,6 @@
         </w:rPr>
         <w:t>cpp</w:t>
       </w:r>
-      <w:proofErr w:type="spellEnd"/>
       <w:r>
         <w:rPr>
           <w:i/>
@@ -2292,14 +2216,12 @@
       <w:r>
         <w:t xml:space="preserve">Модуль </w:t>
       </w:r>
-      <w:proofErr w:type="spellStart"/>
       <w:r>
         <w:rPr>
           <w:lang w:val="en-US"/>
         </w:rPr>
         <w:t>ExceptionLib</w:t>
       </w:r>
-      <w:proofErr w:type="spellEnd"/>
       <w:r>
         <w:t xml:space="preserve"> – библиотека, позволяющая создавать собственные исключения.</w:t>
       </w:r>
@@ -2330,19 +2252,11 @@
       <w:r>
         <w:t xml:space="preserve">Класс </w:t>
       </w:r>
-      <w:proofErr w:type="spellStart"/>
-      <w:r>
-        <w:rPr>
-          <w:lang w:val="en-US"/>
-        </w:rPr>
-        <w:t>TException</w:t>
-      </w:r>
-      <w:proofErr w:type="spellEnd"/>
-      <w:r>
-        <w:rPr>
-          <w:lang w:val="en-US"/>
-        </w:rPr>
-        <w:t xml:space="preserve"> –</w:t>
+      <w:r>
+        <w:rPr>
+          <w:lang w:val="en-US"/>
+        </w:rPr>
+        <w:t>TException –</w:t>
       </w:r>
       <w:r>
         <w:t xml:space="preserve"> класс исключений.</w:t>
@@ -2372,8 +2286,6 @@
       <w:r>
         <w:t xml:space="preserve">поле </w:t>
       </w:r>
-      <w:proofErr w:type="spellStart"/>
-      <w:proofErr w:type="gramStart"/>
       <w:r>
         <w:rPr>
           <w:i/>
@@ -2381,14 +2293,12 @@
         </w:rPr>
         <w:t>std</w:t>
       </w:r>
-      <w:proofErr w:type="spellEnd"/>
       <w:r>
         <w:rPr>
           <w:i/>
         </w:rPr>
         <w:t>::</w:t>
       </w:r>
-      <w:proofErr w:type="gramEnd"/>
       <w:r>
         <w:rPr>
           <w:i/>
@@ -2402,7 +2312,6 @@
         </w:rPr>
         <w:t xml:space="preserve"> </w:t>
       </w:r>
-      <w:proofErr w:type="spellStart"/>
       <w:r>
         <w:rPr>
           <w:i/>
@@ -2410,7 +2319,6 @@
         </w:rPr>
         <w:t>msg</w:t>
       </w:r>
-      <w:proofErr w:type="spellEnd"/>
       <w:r>
         <w:t xml:space="preserve"> – </w:t>
       </w:r>
@@ -2460,8 +2368,6 @@
         <w:spacing w:before="0" w:line="360" w:lineRule="auto"/>
         <w:ind w:left="709" w:firstLine="0"/>
       </w:pPr>
-      <w:proofErr w:type="spellStart"/>
-      <w:proofErr w:type="gramStart"/>
       <w:r>
         <w:rPr>
           <w:i/>
@@ -2469,15 +2375,12 @@
         </w:rPr>
         <w:t>TException</w:t>
       </w:r>
-      <w:proofErr w:type="spellEnd"/>
       <w:r>
         <w:rPr>
           <w:i/>
         </w:rPr>
         <w:t>(</w:t>
       </w:r>
-      <w:proofErr w:type="spellStart"/>
-      <w:proofErr w:type="gramEnd"/>
       <w:r>
         <w:rPr>
           <w:i/>
@@ -2485,7 +2388,6 @@
         </w:rPr>
         <w:t>std</w:t>
       </w:r>
-      <w:proofErr w:type="spellEnd"/>
       <w:r>
         <w:rPr>
           <w:i/>
@@ -2505,7 +2407,6 @@
         </w:rPr>
         <w:t xml:space="preserve"> _</w:t>
       </w:r>
-      <w:proofErr w:type="spellStart"/>
       <w:r>
         <w:rPr>
           <w:i/>
@@ -2513,14 +2414,12 @@
         </w:rPr>
         <w:t>str</w:t>
       </w:r>
-      <w:proofErr w:type="spellEnd"/>
       <w:r>
         <w:rPr>
           <w:i/>
         </w:rPr>
         <w:t xml:space="preserve">) : </w:t>
       </w:r>
-      <w:proofErr w:type="spellStart"/>
       <w:r>
         <w:rPr>
           <w:i/>
@@ -2528,14 +2427,12 @@
         </w:rPr>
         <w:t>msg</w:t>
       </w:r>
-      <w:proofErr w:type="spellEnd"/>
       <w:r>
         <w:rPr>
           <w:i/>
         </w:rPr>
         <w:t>(_</w:t>
       </w:r>
-      <w:proofErr w:type="spellStart"/>
       <w:r>
         <w:rPr>
           <w:i/>
@@ -2543,7 +2440,6 @@
         </w:rPr>
         <w:t>msg</w:t>
       </w:r>
-      <w:proofErr w:type="spellEnd"/>
       <w:r>
         <w:rPr>
           <w:i/>
@@ -2562,7 +2458,6 @@
         <w:spacing w:before="0" w:line="360" w:lineRule="auto"/>
         <w:ind w:left="709" w:firstLine="0"/>
       </w:pPr>
-      <w:proofErr w:type="gramStart"/>
       <w:r>
         <w:rPr>
           <w:i/>
@@ -2570,7 +2465,6 @@
         </w:rPr>
         <w:t>void</w:t>
       </w:r>
-      <w:proofErr w:type="gramEnd"/>
       <w:r>
         <w:rPr>
           <w:i/>
@@ -2608,14 +2502,12 @@
       <w:r>
         <w:t xml:space="preserve">Класс </w:t>
       </w:r>
-      <w:proofErr w:type="spellStart"/>
       <w:r>
         <w:rPr>
           <w:lang w:val="en-US"/>
         </w:rPr>
         <w:t>TStack</w:t>
       </w:r>
-      <w:proofErr w:type="spellEnd"/>
       <w:r>
         <w:t xml:space="preserve"> </w:t>
       </w:r>
@@ -2647,7 +2539,6 @@
         </w:rPr>
         <w:t xml:space="preserve">Рассмотрим класс </w:t>
       </w:r>
-      <w:proofErr w:type="spellStart"/>
       <w:r>
         <w:rPr>
           <w:i/>
@@ -2656,7 +2547,6 @@
         </w:rPr>
         <w:t>TStack</w:t>
       </w:r>
-      <w:proofErr w:type="spellEnd"/>
       <w:r>
         <w:rPr>
           <w:color w:val="000000" w:themeColor="text1"/>
@@ -2683,7 +2573,6 @@
           <w:color w:val="000000" w:themeColor="text1"/>
         </w:rPr>
       </w:pPr>
-      <w:proofErr w:type="gramStart"/>
       <w:r>
         <w:rPr>
           <w:color w:val="000000" w:themeColor="text1"/>
@@ -2691,7 +2580,6 @@
         </w:rPr>
         <w:t>template</w:t>
       </w:r>
-      <w:proofErr w:type="gramEnd"/>
       <w:r>
         <w:rPr>
           <w:color w:val="000000" w:themeColor="text1"/>
@@ -2737,7 +2625,6 @@
         </w:rPr>
         <w:t xml:space="preserve"> </w:t>
       </w:r>
-      <w:proofErr w:type="spellStart"/>
       <w:r>
         <w:rPr>
           <w:color w:val="000000" w:themeColor="text1"/>
@@ -2745,7 +2632,6 @@
         </w:rPr>
         <w:t>TStack</w:t>
       </w:r>
-      <w:proofErr w:type="spellEnd"/>
       <w:r>
         <w:rPr>
           <w:color w:val="000000" w:themeColor="text1"/>
@@ -2801,8 +2687,6 @@
           <w:b/>
         </w:rPr>
       </w:pPr>
-      <w:proofErr w:type="spellStart"/>
-      <w:proofErr w:type="gramStart"/>
       <w:r>
         <w:rPr>
           <w:color w:val="000000" w:themeColor="text1"/>
@@ -2817,8 +2701,6 @@
         </w:rPr>
         <w:t>nt</w:t>
       </w:r>
-      <w:proofErr w:type="spellEnd"/>
-      <w:proofErr w:type="gramEnd"/>
       <w:r>
         <w:rPr>
           <w:color w:val="000000" w:themeColor="text1"/>
@@ -2853,8 +2735,6 @@
           <w:b/>
         </w:rPr>
       </w:pPr>
-      <w:proofErr w:type="spellStart"/>
-      <w:proofErr w:type="gramStart"/>
       <w:r>
         <w:rPr>
           <w:color w:val="000000" w:themeColor="text1"/>
@@ -2862,8 +2742,6 @@
         </w:rPr>
         <w:t>int</w:t>
       </w:r>
-      <w:proofErr w:type="spellEnd"/>
-      <w:proofErr w:type="gramEnd"/>
       <w:r>
         <w:rPr>
           <w:color w:val="000000" w:themeColor="text1"/>
@@ -2977,8 +2855,6 @@
           <w:color w:val="000000" w:themeColor="text1"/>
         </w:rPr>
       </w:pPr>
-      <w:proofErr w:type="spellStart"/>
-      <w:proofErr w:type="gramStart"/>
       <w:r>
         <w:rPr>
           <w:color w:val="000000" w:themeColor="text1"/>
@@ -2986,15 +2862,12 @@
         </w:rPr>
         <w:t>TStack</w:t>
       </w:r>
-      <w:proofErr w:type="spellEnd"/>
       <w:r>
         <w:rPr>
           <w:color w:val="000000" w:themeColor="text1"/>
         </w:rPr>
         <w:t>(</w:t>
       </w:r>
-      <w:proofErr w:type="spellStart"/>
-      <w:proofErr w:type="gramEnd"/>
       <w:r>
         <w:rPr>
           <w:color w:val="000000" w:themeColor="text1"/>
@@ -3002,7 +2875,6 @@
         </w:rPr>
         <w:t>int</w:t>
       </w:r>
-      <w:proofErr w:type="spellEnd"/>
       <w:r>
         <w:rPr>
           <w:color w:val="000000" w:themeColor="text1"/>
@@ -3041,8 +2913,6 @@
           <w:color w:val="000000" w:themeColor="text1"/>
         </w:rPr>
       </w:pPr>
-      <w:proofErr w:type="spellStart"/>
-      <w:proofErr w:type="gramStart"/>
       <w:r>
         <w:rPr>
           <w:color w:val="000000" w:themeColor="text1"/>
@@ -3050,15 +2920,12 @@
         </w:rPr>
         <w:t>TStack</w:t>
       </w:r>
-      <w:proofErr w:type="spellEnd"/>
       <w:r>
         <w:rPr>
           <w:color w:val="000000" w:themeColor="text1"/>
         </w:rPr>
         <w:t>(</w:t>
       </w:r>
-      <w:proofErr w:type="spellStart"/>
-      <w:proofErr w:type="gramEnd"/>
       <w:r>
         <w:rPr>
           <w:color w:val="000000" w:themeColor="text1"/>
@@ -3066,7 +2933,6 @@
         </w:rPr>
         <w:t>TStack</w:t>
       </w:r>
-      <w:proofErr w:type="spellEnd"/>
       <w:r>
         <w:rPr>
           <w:color w:val="000000" w:themeColor="text1"/>
@@ -3118,7 +2984,6 @@
           <w:color w:val="000000" w:themeColor="text1"/>
         </w:rPr>
       </w:pPr>
-      <w:proofErr w:type="gramStart"/>
       <w:r>
         <w:rPr>
           <w:color w:val="000000" w:themeColor="text1"/>
@@ -3126,14 +2991,12 @@
         </w:rPr>
         <w:t>virtual</w:t>
       </w:r>
-      <w:proofErr w:type="gramEnd"/>
       <w:r>
         <w:rPr>
           <w:color w:val="000000" w:themeColor="text1"/>
         </w:rPr>
         <w:t xml:space="preserve"> ~</w:t>
       </w:r>
-      <w:proofErr w:type="spellStart"/>
       <w:r>
         <w:rPr>
           <w:color w:val="000000" w:themeColor="text1"/>
@@ -3141,7 +3004,6 @@
         </w:rPr>
         <w:t>TStack</w:t>
       </w:r>
-      <w:proofErr w:type="spellEnd"/>
       <w:r>
         <w:rPr>
           <w:color w:val="000000" w:themeColor="text1"/>
@@ -3173,7 +3035,6 @@
           <w:color w:val="000000" w:themeColor="text1"/>
         </w:rPr>
       </w:pPr>
-      <w:proofErr w:type="gramStart"/>
       <w:r>
         <w:rPr>
           <w:color w:val="000000" w:themeColor="text1"/>
@@ -3181,7 +3042,6 @@
         </w:rPr>
         <w:t>void</w:t>
       </w:r>
-      <w:proofErr w:type="gramEnd"/>
       <w:r>
         <w:rPr>
           <w:color w:val="000000" w:themeColor="text1"/>
@@ -3260,7 +3120,6 @@
         </w:rPr>
         <w:t xml:space="preserve"> </w:t>
       </w:r>
-      <w:proofErr w:type="gramStart"/>
       <w:r>
         <w:rPr>
           <w:color w:val="000000" w:themeColor="text1"/>
@@ -3272,14 +3131,7 @@
         <w:rPr>
           <w:color w:val="000000" w:themeColor="text1"/>
         </w:rPr>
-        <w:t>(</w:t>
-      </w:r>
-      <w:proofErr w:type="gramEnd"/>
-      <w:r>
-        <w:rPr>
-          <w:color w:val="000000" w:themeColor="text1"/>
-        </w:rPr>
-        <w:t xml:space="preserve">) – </w:t>
+        <w:t xml:space="preserve">() – </w:t>
       </w:r>
       <w:r>
         <w:rPr>
@@ -3300,7 +3152,6 @@
           <w:color w:val="000000" w:themeColor="text1"/>
         </w:rPr>
       </w:pPr>
-      <w:proofErr w:type="gramStart"/>
       <w:r>
         <w:rPr>
           <w:color w:val="000000" w:themeColor="text1"/>
@@ -3308,7 +3159,6 @@
         </w:rPr>
         <w:t>void</w:t>
       </w:r>
-      <w:proofErr w:type="gramEnd"/>
       <w:r>
         <w:rPr>
           <w:color w:val="000000" w:themeColor="text1"/>
@@ -3347,7 +3197,6 @@
           <w:color w:val="000000" w:themeColor="text1"/>
         </w:rPr>
       </w:pPr>
-      <w:proofErr w:type="gramStart"/>
       <w:r>
         <w:rPr>
           <w:color w:val="000000" w:themeColor="text1"/>
@@ -3355,14 +3204,12 @@
         </w:rPr>
         <w:t>bool</w:t>
       </w:r>
-      <w:proofErr w:type="gramEnd"/>
       <w:r>
         <w:rPr>
           <w:color w:val="000000" w:themeColor="text1"/>
         </w:rPr>
         <w:t xml:space="preserve"> </w:t>
       </w:r>
-      <w:proofErr w:type="spellStart"/>
       <w:r>
         <w:rPr>
           <w:color w:val="000000" w:themeColor="text1"/>
@@ -3370,7 +3217,6 @@
         </w:rPr>
         <w:t>IsFull</w:t>
       </w:r>
-      <w:proofErr w:type="spellEnd"/>
       <w:r>
         <w:rPr>
           <w:color w:val="000000" w:themeColor="text1"/>
@@ -3396,41 +3242,11 @@
           <w:color w:val="000000" w:themeColor="text1"/>
         </w:rPr>
       </w:pPr>
-      <w:proofErr w:type="spellStart"/>
-      <w:r>
-        <w:rPr>
-          <w:color w:val="000000" w:themeColor="text1"/>
-        </w:rPr>
-        <w:t>bool</w:t>
-      </w:r>
-      <w:proofErr w:type="spellEnd"/>
-      <w:r>
-        <w:rPr>
-          <w:color w:val="000000" w:themeColor="text1"/>
-        </w:rPr>
-        <w:t xml:space="preserve"> </w:t>
-      </w:r>
-      <w:proofErr w:type="spellStart"/>
-      <w:proofErr w:type="gramStart"/>
-      <w:r>
-        <w:rPr>
-          <w:color w:val="000000" w:themeColor="text1"/>
-        </w:rPr>
-        <w:t>IsEmpty</w:t>
-      </w:r>
-      <w:proofErr w:type="spellEnd"/>
-      <w:r>
-        <w:rPr>
-          <w:color w:val="000000" w:themeColor="text1"/>
-        </w:rPr>
-        <w:t>(</w:t>
-      </w:r>
-      <w:proofErr w:type="gramEnd"/>
-      <w:r>
-        <w:rPr>
-          <w:color w:val="000000" w:themeColor="text1"/>
-        </w:rPr>
-        <w:t>) – метод проверки стека на пустоту.</w:t>
+      <w:r>
+        <w:rPr>
+          <w:color w:val="000000" w:themeColor="text1"/>
+        </w:rPr>
+        <w:t>bool IsEmpty() – метод проверки стека на пустоту.</w:t>
       </w:r>
     </w:p>
     <w:p>
@@ -4270,7 +4086,7 @@
           <w:rPr>
             <w:noProof/>
           </w:rPr>
-          <w:t>7</w:t>
+          <w:t>9</w:t>
         </w:r>
         <w:r>
           <w:fldChar w:fldCharType="end"/>

</xml_diff>